<commit_message>
Adicionar instruções de exercício para o lar e resolução dos exercícios feitos em aula
</commit_message>
<xml_diff>
--- a/conteudo/Conteúdo Semana 12.docx
+++ b/conteudo/Conteúdo Semana 12.docx
@@ -4776,7 +4776,7 @@
         <w:ind w:left="720"/>
       </w:pPr>
       <w:r>
-        <w:t>Abra um novo CMD e execute o comando abaixo:</w:t>
+        <w:t>É necessário colar o arquivo na pasta /bin do mongodb</w:t>
       </w:r>
     </w:p>
     <w:p>
@@ -4785,25 +4785,66 @@
         <w:ind w:left="720"/>
       </w:pPr>
       <w:r>
-        <w:rPr>
-          <w:b/>
-        </w:rPr>
-        <w:t xml:space="preserve">mongoimport --db reprograma --collection mdemaravilhosa --type json --file </w:t>
+        <w:t>Abra um novo CMD e execute o comando:</w:t>
+      </w:r>
+    </w:p>
+    <w:p>
+      <w:pPr>
+        <w:spacing w:after="160" w:line="259" w:lineRule="auto"/>
+        <w:ind w:left="720"/>
+        <w:rPr>
+          <w:b/>
+        </w:rPr>
+      </w:pPr>
+      <w:r>
+        <w:rPr>
+          <w:b/>
+        </w:rPr>
+        <w:t xml:space="preserve">mongoimport --db nomeDB --collection </w:t>
       </w:r>
       <w:proofErr w:type="gramStart"/>
       <w:r>
         <w:rPr>
           <w:b/>
         </w:rPr>
+        <w:t>nomeCollection  jsonArray</w:t>
+      </w:r>
+      <w:proofErr w:type="gramEnd"/>
+      <w:r>
+        <w:rPr>
+          <w:b/>
+        </w:rPr>
+        <w:t xml:space="preserve"> --file nomeArquivo.json</w:t>
+      </w:r>
+    </w:p>
+    <w:p>
+      <w:pPr>
+        <w:spacing w:after="160" w:line="259" w:lineRule="auto"/>
+        <w:ind w:left="720"/>
+      </w:pPr>
+      <w:r>
+        <w:t>Exemplo:</w:t>
+      </w:r>
+    </w:p>
+    <w:p>
+      <w:pPr>
+        <w:spacing w:after="160" w:line="259" w:lineRule="auto"/>
+        <w:ind w:left="720"/>
+      </w:pPr>
+      <w:r>
+        <w:rPr>
+          <w:b/>
+        </w:rPr>
+        <w:t xml:space="preserve">mongoimport --db reprograma --collection mdemaravilhosa jsonArray --file </w:t>
+      </w:r>
+      <w:proofErr w:type="gramStart"/>
+      <w:r>
+        <w:rPr>
+          <w:b/>
+        </w:rPr>
         <w:t>data.json</w:t>
       </w:r>
       <w:proofErr w:type="gramEnd"/>
-      <w:r>
-        <w:rPr>
-          <w:b/>
-        </w:rPr>
-        <w:t xml:space="preserve"> --headerline</w:t>
-      </w:r>
     </w:p>
     <w:p>
       <w:pPr>
@@ -4864,6 +4905,7 @@
         <w:rPr>
           <w:b/>
         </w:rPr>
+        <w:lastRenderedPageBreak/>
         <w:t>use reprograma</w:t>
       </w:r>
       <w:r>
@@ -4923,7 +4965,6 @@
       <w:bookmarkStart w:id="26" w:name="_yn8nx3fo5ode" w:colFirst="0" w:colLast="0"/>
       <w:bookmarkEnd w:id="26"/>
       <w:r>
-        <w:lastRenderedPageBreak/>
         <w:t xml:space="preserve">Create </w:t>
       </w:r>
     </w:p>
@@ -5102,8 +5143,6 @@
         <w:spacing w:after="160" w:line="259" w:lineRule="auto"/>
         <w:ind w:left="720"/>
       </w:pPr>
-      <w:bookmarkStart w:id="29" w:name="_GoBack"/>
-      <w:bookmarkEnd w:id="29"/>
       <w:r>
         <w:t>nome = Maria Firmina dos Reis, localNascimento = São Luís, profissao = Escritora, anoNascimento = 1822, bio = Considerada a primeira romancista negra brasileira, pioneira na crítica antiescravista da nossa literatura.</w:t>
       </w:r>
@@ -5270,6 +5309,7 @@
         <w:rPr>
           <w:b/>
         </w:rPr>
+        <w:lastRenderedPageBreak/>
         <w:t>db.mulheresincriveis</w:t>
       </w:r>
       <w:proofErr w:type="gramEnd"/>
@@ -5288,10 +5328,9 @@
         <w:pStyle w:val="Ttulo4"/>
         <w:spacing w:after="160" w:line="259" w:lineRule="auto"/>
       </w:pPr>
-      <w:bookmarkStart w:id="30" w:name="_2kd2vp3j6ptt" w:colFirst="0" w:colLast="0"/>
-      <w:bookmarkEnd w:id="30"/>
-      <w:r>
-        <w:lastRenderedPageBreak/>
+      <w:bookmarkStart w:id="29" w:name="_2kd2vp3j6ptt" w:colFirst="0" w:colLast="0"/>
+      <w:bookmarkEnd w:id="29"/>
+      <w:r>
         <w:t>Filtro</w:t>
       </w:r>
     </w:p>
@@ -5367,10 +5406,122 @@
       <w:pPr>
         <w:pStyle w:val="Ttulo4"/>
       </w:pPr>
-      <w:bookmarkStart w:id="31" w:name="_ryyljhymbief" w:colFirst="0" w:colLast="0"/>
+      <w:bookmarkStart w:id="30" w:name="_ryyljhymbief" w:colFirst="0" w:colLast="0"/>
+      <w:bookmarkEnd w:id="30"/>
+      <w:r>
+        <w:t>Operadores</w:t>
+      </w:r>
+    </w:p>
+    <w:p>
+      <w:pPr>
+        <w:pStyle w:val="Ttulo5"/>
+      </w:pPr>
+      <w:bookmarkStart w:id="31" w:name="_n74o64jo91fu" w:colFirst="0" w:colLast="0"/>
       <w:bookmarkEnd w:id="31"/>
       <w:r>
-        <w:t>Operadores</w:t>
+        <w:t>AND</w:t>
+      </w:r>
+    </w:p>
+    <w:p>
+      <w:pPr>
+        <w:ind w:left="720"/>
+        <w:rPr>
+          <w:b/>
+        </w:rPr>
+      </w:pPr>
+      <w:proofErr w:type="gramStart"/>
+      <w:r>
+        <w:rPr>
+          <w:b/>
+        </w:rPr>
+        <w:t>db.mulheresincriveis</w:t>
+      </w:r>
+      <w:proofErr w:type="gramEnd"/>
+      <w:r>
+        <w:rPr>
+          <w:b/>
+        </w:rPr>
+        <w:t>.find({ "nome" : "Nome A", "profissão" : "Profissão X" }).pretty()</w:t>
+      </w:r>
+    </w:p>
+    <w:p>
+      <w:pPr>
+        <w:ind w:left="720"/>
+        <w:rPr>
+          <w:b/>
+        </w:rPr>
+      </w:pPr>
+    </w:p>
+    <w:p>
+      <w:pPr>
+        <w:pStyle w:val="Ttulo5"/>
+      </w:pPr>
+      <w:bookmarkStart w:id="32" w:name="_buw6fk2nj81f" w:colFirst="0" w:colLast="0"/>
+      <w:bookmarkEnd w:id="32"/>
+      <w:r>
+        <w:t>OR</w:t>
+      </w:r>
+    </w:p>
+    <w:p>
+      <w:pPr>
+        <w:ind w:left="720"/>
+        <w:rPr>
+          <w:b/>
+        </w:rPr>
+      </w:pPr>
+      <w:proofErr w:type="gramStart"/>
+      <w:r>
+        <w:rPr>
+          <w:b/>
+        </w:rPr>
+        <w:t>db.mulheresincriveis</w:t>
+      </w:r>
+      <w:proofErr w:type="gramEnd"/>
+      <w:r>
+        <w:rPr>
+          <w:b/>
+        </w:rPr>
+        <w:t>.find({ $or: [{ "nome" : "Nome A"}, {"nome" : "Nome B" }] }).pretty()</w:t>
+      </w:r>
+    </w:p>
+    <w:p>
+      <w:pPr>
+        <w:ind w:left="720"/>
+        <w:rPr>
+          <w:b/>
+        </w:rPr>
+      </w:pPr>
+    </w:p>
+    <w:p>
+      <w:pPr>
+        <w:pStyle w:val="Ttulo5"/>
+      </w:pPr>
+      <w:bookmarkStart w:id="33" w:name="_jkjcx0koj0ie" w:colFirst="0" w:colLast="0"/>
+      <w:bookmarkEnd w:id="33"/>
+      <w:r>
+        <w:t>IN</w:t>
+      </w:r>
+    </w:p>
+    <w:p>
+      <w:pPr>
+        <w:ind w:left="720"/>
+        <w:rPr>
+          <w:b/>
+        </w:rPr>
+      </w:pPr>
+      <w:proofErr w:type="gramStart"/>
+      <w:r>
+        <w:rPr>
+          <w:b/>
+        </w:rPr>
+        <w:t>db.mulheresincriveis</w:t>
+      </w:r>
+      <w:proofErr w:type="gramEnd"/>
+      <w:r>
+        <w:rPr>
+          <w:b/>
+        </w:rPr>
+        <w:t>.find({ "nome" : { $in : ["Nome A", "Nome B"] } }).pretty()</w:t>
       </w:r>
     </w:p>
     <w:p>
@@ -5455,123 +5606,10 @@
     </w:p>
     <w:p>
       <w:pPr>
-        <w:ind w:firstLine="720"/>
-        <w:rPr>
-          <w:b/>
-          <w:color w:val="CC4125"/>
-          <w:sz w:val="20"/>
-          <w:szCs w:val="20"/>
-        </w:rPr>
-      </w:pPr>
-    </w:p>
-    <w:p>
-      <w:pPr>
-        <w:pStyle w:val="Ttulo5"/>
-      </w:pPr>
-      <w:bookmarkStart w:id="32" w:name="_n74o64jo91fu" w:colFirst="0" w:colLast="0"/>
-      <w:bookmarkEnd w:id="32"/>
-      <w:r>
-        <w:t>AND</w:t>
-      </w:r>
-    </w:p>
-    <w:p>
-      <w:pPr>
         <w:ind w:left="720"/>
-        <w:rPr>
-          <w:b/>
-        </w:rPr>
-      </w:pPr>
-      <w:proofErr w:type="gramStart"/>
-      <w:r>
-        <w:rPr>
-          <w:b/>
-        </w:rPr>
-        <w:t>db.mulheresincriveis</w:t>
-      </w:r>
-      <w:proofErr w:type="gramEnd"/>
-      <w:r>
-        <w:rPr>
-          <w:b/>
-        </w:rPr>
-        <w:t>.find({ "nome" : "Nome A", "profissão" : "Profissão X" }).pretty()</w:t>
-      </w:r>
-    </w:p>
-    <w:p>
-      <w:pPr>
-        <w:ind w:left="720"/>
-        <w:rPr>
-          <w:b/>
-        </w:rPr>
-      </w:pPr>
-    </w:p>
-    <w:p>
-      <w:pPr>
-        <w:pStyle w:val="Ttulo5"/>
-      </w:pPr>
-      <w:bookmarkStart w:id="33" w:name="_buw6fk2nj81f" w:colFirst="0" w:colLast="0"/>
-      <w:bookmarkEnd w:id="33"/>
-      <w:r>
-        <w:t>OR</w:t>
-      </w:r>
-    </w:p>
-    <w:p>
-      <w:pPr>
-        <w:ind w:left="720"/>
-        <w:rPr>
-          <w:b/>
-        </w:rPr>
-      </w:pPr>
-      <w:proofErr w:type="gramStart"/>
-      <w:r>
-        <w:rPr>
-          <w:b/>
-        </w:rPr>
-        <w:t>db.mulheresincriveis</w:t>
-      </w:r>
-      <w:proofErr w:type="gramEnd"/>
-      <w:r>
-        <w:rPr>
-          <w:b/>
-        </w:rPr>
-        <w:t>.find({ $or: [{ "nome" : "Nome A"}, {"nome" : "Nome B" }] }).pretty()</w:t>
-      </w:r>
-    </w:p>
-    <w:p>
-      <w:pPr>
-        <w:ind w:left="720"/>
-        <w:rPr>
-          <w:b/>
-        </w:rPr>
-      </w:pPr>
-    </w:p>
-    <w:p>
-      <w:pPr>
-        <w:pStyle w:val="Ttulo5"/>
-      </w:pPr>
-      <w:bookmarkStart w:id="34" w:name="_jkjcx0koj0ie" w:colFirst="0" w:colLast="0"/>
+      </w:pPr>
+      <w:bookmarkStart w:id="34" w:name="_GoBack"/>
       <w:bookmarkEnd w:id="34"/>
-      <w:r>
-        <w:t>IN</w:t>
-      </w:r>
-    </w:p>
-    <w:p>
-      <w:pPr>
-        <w:ind w:left="720"/>
-      </w:pPr>
-      <w:proofErr w:type="gramStart"/>
-      <w:r>
-        <w:rPr>
-          <w:b/>
-        </w:rPr>
-        <w:t>db.mulheresincriveis</w:t>
-      </w:r>
-      <w:proofErr w:type="gramEnd"/>
-      <w:r>
-        <w:rPr>
-          <w:b/>
-        </w:rPr>
-        <w:t>.find({ "nome" : { $in : ["Nome A", "Nome B"] } }).pretty()</w:t>
-      </w:r>
     </w:p>
     <w:p/>
     <w:p>
@@ -5722,6 +5760,7 @@
         </w:rPr>
       </w:pPr>
       <w:r>
+        <w:lastRenderedPageBreak/>
         <w:t>Procure todas os registros em que tenham o local de nascimento seja Florianópolis ou a profissão seja empregada doméstica ou engenheira.</w:t>
       </w:r>
     </w:p>
@@ -5732,7 +5771,6 @@
       <w:bookmarkStart w:id="36" w:name="_bpl69gg7kq32" w:colFirst="0" w:colLast="0"/>
       <w:bookmarkEnd w:id="36"/>
       <w:r>
-        <w:lastRenderedPageBreak/>
         <w:t xml:space="preserve">LIKE </w:t>
       </w:r>
     </w:p>
@@ -5890,6 +5928,12 @@
           <w:b/>
         </w:rPr>
         <w:t>({ "nome" : /</w:t>
+      </w:r>
+      <w:r>
+        <w:rPr>
+          <w:b/>
+        </w:rPr>
+        <w:t>a</w:t>
       </w:r>
       <w:r>
         <w:rPr>
@@ -6343,7 +6387,6 @@
       <w:bookmarkStart w:id="41" w:name="_vfuvebk3l8h" w:colFirst="0" w:colLast="0"/>
       <w:bookmarkEnd w:id="41"/>
       <w:r>
-        <w:lastRenderedPageBreak/>
         <w:t>Update</w:t>
       </w:r>
     </w:p>

</xml_diff>